<commit_message>
Add usability study feedback now that git issues have been settled.
</commit_message>
<xml_diff>
--- a/usability-study/CS370(0903).docx
+++ b/usability-study/CS370(0903).docx
@@ -5,6 +5,9 @@
     <w:p>
       <w:pPr>
         <w:spacing w:line="480" w:lineRule="auto"/>
+        <w:rPr>
+          <w:rFonts w:hint="eastAsia"/>
+        </w:rPr>
       </w:pPr>
       <w:r>
         <w:t>Andrew Sullivan</w:t>
@@ -13,16 +16,20 @@
     <w:p>
       <w:pPr>
         <w:spacing w:line="480" w:lineRule="auto"/>
+        <w:rPr>
+          <w:rFonts w:hint="eastAsia"/>
+        </w:rPr>
       </w:pPr>
       <w:r>
         <w:t>9/26/13</w:t>
       </w:r>
-      <w:bookmarkStart w:id="0" w:name="_GoBack"/>
-      <w:bookmarkEnd w:id="0"/>
     </w:p>
     <w:p>
       <w:pPr>
         <w:spacing w:line="480" w:lineRule="auto"/>
+        <w:rPr>
+          <w:rFonts w:hint="eastAsia"/>
+        </w:rPr>
       </w:pPr>
       <w:r>
         <w:t>CMSI 370</w:t>
@@ -31,6 +38,9 @@
     <w:p>
       <w:pPr>
         <w:spacing w:line="480" w:lineRule="auto"/>
+        <w:rPr>
+          <w:rFonts w:hint="eastAsia"/>
+        </w:rPr>
       </w:pPr>
       <w:r>
         <w:t>Assignment 0926</w:t>
@@ -39,24 +49,55 @@
     <w:p>
       <w:pPr>
         <w:spacing w:line="480" w:lineRule="auto"/>
+        <w:rPr>
+          <w:rFonts w:hint="eastAsia"/>
+        </w:rPr>
       </w:pPr>
     </w:p>
     <w:p>
       <w:pPr>
         <w:spacing w:line="480" w:lineRule="auto"/>
+        <w:rPr>
+          <w:rFonts w:hint="eastAsia"/>
+        </w:rPr>
       </w:pPr>
       <w:r>
         <w:tab/>
-        <w:t xml:space="preserve">For our project we were testing three pieces of technology that accomplish the domain of processing arithmetic.  The three tools that we tested were three different calculators.  The first was using the Google search bar to calculate arithmetic.  The second was the calculator that is built in to MacBooks.  The third and final tool we tested was a standard TI-83 calculator.  </w:t>
+        <w:t>For our project we were testing three pieces of technology that accomplish the domain of processing arithmetic.  The three tools that we tested were three different calculators.  The first was using the Google search bar to calculate arithmetic.  The second was the calculator that is built in</w:t>
+      </w:r>
+      <w:del w:id="0" w:author="John David N. Dionisio" w:date="2013-10-06T22:52:00Z">
+        <w:r>
+          <w:delText xml:space="preserve"> </w:delText>
+        </w:r>
+      </w:del>
+      <w:r>
+        <w:t xml:space="preserve">to MacBooks.  The third and final tool we tested was a standard TI-83 calculator.  </w:t>
       </w:r>
       <w:r>
-        <w:t>On each device we had each test subject perform three tasks, while recorded data.</w:t>
+        <w:t xml:space="preserve">On each device we had each test subject perform three tasks, </w:t>
+      </w:r>
+      <w:commentRangeStart w:id="1"/>
+      <w:r>
+        <w:t>while recorded data</w:t>
+      </w:r>
+      <w:commentRangeEnd w:id="1"/>
+      <w:r>
+        <w:rPr>
+          <w:rStyle w:val="CommentReference"/>
+        </w:rPr>
+        <w:commentReference w:id="1"/>
+      </w:r>
+      <w:r>
+        <w:t>.</w:t>
       </w:r>
     </w:p>
     <w:p>
       <w:pPr>
         <w:spacing w:line="480" w:lineRule="auto"/>
         <w:ind w:firstLine="720"/>
+        <w:rPr>
+          <w:rFonts w:hint="eastAsia"/>
+        </w:rPr>
       </w:pPr>
       <w:r>
         <w:t>The three tasks that we asked the test subjects to perform were to solve three arithmetic problems, three trigonometric problems, and finally to so</w:t>
@@ -80,6 +121,9 @@
     <w:p>
       <w:pPr>
         <w:spacing w:line="480" w:lineRule="auto"/>
+        <w:rPr>
+          <w:rFonts w:hint="eastAsia"/>
+        </w:rPr>
       </w:pPr>
       <w:r>
         <w:rPr>
@@ -144,7 +188,7 @@
                           <w:p>
                             <w:pPr>
                               <w:rPr>
-                                <w:rFonts w:ascii="ＭＳ ゴシック" w:eastAsia="ＭＳ ゴシック"/>
+                                <w:rFonts w:ascii="ＭＳ ゴシック" w:eastAsia="ＭＳ ゴシック" w:hint="eastAsia"/>
                               </w:rPr>
                             </w:pPr>
                             <w:r>
@@ -162,7 +206,7 @@
                                 <w:numId w:val="1"/>
                               </w:numPr>
                               <w:rPr>
-                                <w:rFonts w:ascii="ＭＳ ゴシック" w:eastAsia="ＭＳ ゴシック"/>
+                                <w:rFonts w:ascii="ＭＳ ゴシック" w:eastAsia="ＭＳ ゴシック" w:hint="eastAsia"/>
                               </w:rPr>
                             </w:pPr>
                             <w:r>
@@ -180,7 +224,7 @@
                                 <w:numId w:val="1"/>
                               </w:numPr>
                               <w:rPr>
-                                <w:rFonts w:ascii="ＭＳ ゴシック" w:eastAsia="ＭＳ ゴシック"/>
+                                <w:rFonts w:ascii="ＭＳ ゴシック" w:eastAsia="ＭＳ ゴシック" w:hint="eastAsia"/>
                               </w:rPr>
                             </w:pPr>
                             <w:r>
@@ -205,12 +249,12 @@
                                 <w:numId w:val="1"/>
                               </w:numPr>
                               <w:rPr>
-                                <w:rFonts w:ascii="ＭＳ ゴシック" w:eastAsia="ＭＳ ゴシック"/>
-                              </w:rPr>
-                            </w:pPr>
-                            <w:r>
-                              <w:rPr>
                                 <w:rFonts w:ascii="ＭＳ ゴシック" w:eastAsia="ＭＳ ゴシック" w:hint="eastAsia"/>
+                              </w:rPr>
+                            </w:pPr>
+                            <w:r>
+                              <w:rPr>
+                                <w:rFonts w:ascii="ＭＳ ゴシック" w:eastAsia="ＭＳ ゴシック" w:hint="eastAsia"/>
                                 <w:color w:val="000000"/>
                               </w:rPr>
                               <w:t>5,783 ÷ 12</w:t>
@@ -219,7 +263,7 @@
                           <w:p>
                             <w:pPr>
                               <w:rPr>
-                                <w:rFonts w:ascii="ＭＳ ゴシック" w:eastAsia="ＭＳ ゴシック"/>
+                                <w:rFonts w:ascii="ＭＳ ゴシック" w:eastAsia="ＭＳ ゴシック" w:hint="eastAsia"/>
                               </w:rPr>
                             </w:pPr>
                             <w:r>
@@ -271,7 +315,7 @@
                                 <w:numId w:val="2"/>
                               </w:numPr>
                               <w:rPr>
-                                <w:rFonts w:ascii="ＭＳ ゴシック" w:eastAsia="ＭＳ ゴシック"/>
+                                <w:rFonts w:ascii="ＭＳ ゴシック" w:eastAsia="ＭＳ ゴシック" w:hint="eastAsia"/>
                               </w:rPr>
                             </w:pPr>
                             <w:r>
@@ -303,7 +347,7 @@
                                 <w:numId w:val="2"/>
                               </w:numPr>
                               <w:rPr>
-                                <w:rFonts w:ascii="ＭＳ ゴシック" w:eastAsia="ＭＳ ゴシック"/>
+                                <w:rFonts w:ascii="ＭＳ ゴシック" w:eastAsia="ＭＳ ゴシック" w:hint="eastAsia"/>
                               </w:rPr>
                             </w:pPr>
                             <w:r>
@@ -330,7 +374,7 @@
                           <w:p>
                             <w:pPr>
                               <w:rPr>
-                                <w:rFonts w:ascii="ＭＳ ゴシック" w:eastAsia="ＭＳ ゴシック"/>
+                                <w:rFonts w:ascii="ＭＳ ゴシック" w:eastAsia="ＭＳ ゴシック" w:hint="eastAsia"/>
                               </w:rPr>
                             </w:pPr>
                             <w:r>
@@ -354,7 +398,7 @@
                                 <w:numId w:val="3"/>
                               </w:numPr>
                               <w:rPr>
-                                <w:rFonts w:ascii="ＭＳ ゴシック" w:eastAsia="ＭＳ ゴシック"/>
+                                <w:rFonts w:ascii="ＭＳ ゴシック" w:eastAsia="ＭＳ ゴシック" w:hint="eastAsia"/>
                                 <w:color w:val="000000"/>
                               </w:rPr>
                             </w:pPr>
@@ -380,7 +424,7 @@
                                 <w:numId w:val="3"/>
                               </w:numPr>
                               <w:rPr>
-                                <w:rFonts w:ascii="ＭＳ ゴシック" w:eastAsia="ＭＳ ゴシック"/>
+                                <w:rFonts w:ascii="ＭＳ ゴシック" w:eastAsia="ＭＳ ゴシック" w:hint="eastAsia"/>
                               </w:rPr>
                             </w:pPr>
                             <w:r>
@@ -405,13 +449,13 @@
                                 <w:numId w:val="3"/>
                               </w:numPr>
                               <w:rPr>
-                                <w:rFonts w:ascii="ＭＳ ゴシック" w:eastAsia="ＭＳ ゴシック"/>
-                              </w:rPr>
-                            </w:pPr>
-                            <w:r>
-                              <w:rPr>
                                 <w:rFonts w:ascii="ＭＳ ゴシック" w:eastAsia="ＭＳ ゴシック" w:hint="eastAsia"/>
                               </w:rPr>
+                            </w:pPr>
+                            <w:r>
+                              <w:rPr>
+                                <w:rFonts w:ascii="ＭＳ ゴシック" w:eastAsia="ＭＳ ゴシック" w:hint="eastAsia"/>
+                              </w:rPr>
                               <w:t xml:space="preserve">(7 (64  </w:t>
                             </w:r>
                             <w:r>
@@ -422,7 +466,13 @@
                               <w:t>+ 128)) ⁄ 2.7</w:t>
                             </w:r>
                           </w:p>
-                          <w:p/>
+                          <w:p>
+                            <w:pPr>
+                              <w:rPr>
+                                <w:rFonts w:hint="eastAsia"/>
+                              </w:rPr>
+                            </w:pPr>
+                          </w:p>
                         </w:txbxContent>
                       </wps:txbx>
                       <wps:bodyPr rot="0" spcFirstLastPara="0" vertOverflow="overflow" horzOverflow="overflow" vert="horz" wrap="square" lIns="91440" tIns="45720" rIns="91440" bIns="45720" numCol="1" spcCol="0" rtlCol="0" fromWordArt="0" anchor="t" anchorCtr="0" forceAA="0" compatLnSpc="1">
@@ -743,45 +793,83 @@
     <w:p>
       <w:pPr>
         <w:spacing w:line="480" w:lineRule="auto"/>
+        <w:rPr>
+          <w:rFonts w:hint="eastAsia"/>
+        </w:rPr>
       </w:pPr>
     </w:p>
     <w:p>
       <w:pPr>
         <w:spacing w:line="480" w:lineRule="auto"/>
+        <w:rPr>
+          <w:rFonts w:hint="eastAsia"/>
+        </w:rPr>
       </w:pPr>
     </w:p>
     <w:p>
       <w:pPr>
         <w:spacing w:line="480" w:lineRule="auto"/>
+        <w:rPr>
+          <w:rFonts w:hint="eastAsia"/>
+        </w:rPr>
       </w:pPr>
     </w:p>
     <w:p>
       <w:pPr>
         <w:spacing w:line="480" w:lineRule="auto"/>
+        <w:rPr>
+          <w:rFonts w:hint="eastAsia"/>
+        </w:rPr>
       </w:pPr>
     </w:p>
     <w:p>
       <w:pPr>
         <w:spacing w:line="480" w:lineRule="auto"/>
+        <w:rPr>
+          <w:rFonts w:hint="eastAsia"/>
+        </w:rPr>
       </w:pPr>
     </w:p>
     <w:p>
       <w:pPr>
         <w:spacing w:line="480" w:lineRule="auto"/>
+        <w:rPr>
+          <w:rFonts w:hint="eastAsia"/>
+        </w:rPr>
       </w:pPr>
     </w:p>
     <w:p>
       <w:pPr>
         <w:spacing w:line="480" w:lineRule="auto"/>
+        <w:rPr>
+          <w:rFonts w:hint="eastAsia"/>
+        </w:rPr>
       </w:pPr>
     </w:p>
     <w:p>
       <w:pPr>
         <w:spacing w:line="480" w:lineRule="auto"/>
+        <w:rPr>
+          <w:rFonts w:hint="eastAsia"/>
+        </w:rPr>
       </w:pPr>
       <w:r>
         <w:lastRenderedPageBreak/>
-        <w:t xml:space="preserve">These were our three measurement activities.  The three usability metrics that we chose to evaluate this experiment were efficiency, errors, and finally satisfaction.  For efficiency we timed how long it took the test subjects to complete each of the three tasks.  For errors we simply recorded how many, if any, errors the subjects had for each of the tasks.  For satisfaction we had the test subjects rate on a scale from 1 to 10 </w:t>
+        <w:t xml:space="preserve">These were our three measurement activities.  The three usability metrics that we chose to evaluate this experiment were </w:t>
+      </w:r>
+      <w:commentRangeStart w:id="2"/>
+      <w:r>
+        <w:t>efficiency</w:t>
+      </w:r>
+      <w:commentRangeEnd w:id="2"/>
+      <w:r>
+        <w:rPr>
+          <w:rStyle w:val="CommentReference"/>
+        </w:rPr>
+        <w:commentReference w:id="2"/>
+      </w:r>
+      <w:r>
+        <w:t xml:space="preserve">, errors, and finally satisfaction.  For efficiency we timed how long it took the test subjects to complete each of the three tasks.  For errors we simply recorded how many, if any, errors the subjects had for each of the tasks.  For satisfaction we had the test subjects rate on a scale from 1 to 10 </w:t>
       </w:r>
       <w:r>
         <w:t>how much they enjoyed performing the tasks on each device.</w:t>
@@ -790,13 +878,34 @@
     <w:p>
       <w:pPr>
         <w:spacing w:line="480" w:lineRule="auto"/>
+        <w:rPr>
+          <w:rFonts w:hint="eastAsia"/>
+        </w:rPr>
       </w:pPr>
       <w:r>
         <w:tab/>
         <w:t xml:space="preserve">The </w:t>
       </w:r>
       <w:r>
-        <w:t xml:space="preserve">results can be seen at Figure 1 below.  Even though we only tested six subjects, the results were quite clear which devices performed the best in the hands of our users.  Figure 2 shows the average time of completing a problem on each device, the average rating of satisfaction, and the total amount of errors for each device.  Both the Google search bar and the MacBook built in calculator scored similarly on their average time.  It took the test subjects an average of </w:t>
+        <w:t xml:space="preserve">results can be seen at Figure 1 below.  Even though we only tested six subjects, the results were quite clear which devices performed the best in the hands of our users.  Figure 2 shows the average time of completing a problem on each device, the average rating of satisfaction, and the total amount of errors for each device.  Both the Google search bar and the MacBook </w:t>
+      </w:r>
+      <w:del w:id="3" w:author="John David N. Dionisio" w:date="2013-10-06T23:20:00Z">
+        <w:r>
+          <w:delText xml:space="preserve">built </w:delText>
+        </w:r>
+      </w:del>
+      <w:ins w:id="4" w:author="John David N. Dionisio" w:date="2013-10-06T23:20:00Z">
+        <w:r>
+          <w:t>built</w:t>
+        </w:r>
+        <w:r>
+          <w:t>-</w:t>
+        </w:r>
+      </w:ins>
+      <w:bookmarkStart w:id="5" w:name="_GoBack"/>
+      <w:bookmarkEnd w:id="5"/>
+      <w:r>
+        <w:t xml:space="preserve">in calculator scored similarly on their average time.  It took the test subjects an average of </w:t>
       </w:r>
       <w:r>
         <w:t>41.89 seconds to complete a problem.  It took the subjects a slightly longer average time of 49.94 seconds to complete a problem, while it only took an average of 16.33 seconds to complete a problem using the TI-83 calculator.  These results clearly indicate that the TI-83 calculator has a much higher efficiency than the other two devices, and that the Google calculator has a slightly higher efficiency than the MacBook calculator.</w:t>
@@ -805,6 +914,9 @@
     <w:p>
       <w:pPr>
         <w:spacing w:line="480" w:lineRule="auto"/>
+        <w:rPr>
+          <w:rFonts w:hint="eastAsia"/>
+        </w:rPr>
       </w:pPr>
       <w:r>
         <w:tab/>
@@ -814,6 +926,9 @@
     <w:p>
       <w:pPr>
         <w:spacing w:line="480" w:lineRule="auto"/>
+        <w:rPr>
+          <w:rFonts w:hint="eastAsia"/>
+        </w:rPr>
       </w:pPr>
       <w:r>
         <w:rPr>
@@ -887,9 +1002,9 @@
                               <w:gridCol w:w="1953"/>
                               <w:gridCol w:w="1064"/>
                               <w:gridCol w:w="1440"/>
-                              <w:gridCol w:w="1596"/>
+                              <w:gridCol w:w="1684"/>
                               <w:gridCol w:w="1440"/>
-                              <w:gridCol w:w="1440"/>
+                              <w:gridCol w:w="1457"/>
                             </w:tblGrid>
                             <w:tr>
                               <w:trPr>
@@ -7630,12 +7745,25 @@
                               </w:tc>
                             </w:tr>
                           </w:tbl>
-                          <w:p/>
-                          <w:p/>
+                          <w:p>
+                            <w:pPr>
+                              <w:rPr>
+                                <w:rFonts w:hint="eastAsia"/>
+                              </w:rPr>
+                            </w:pPr>
+                          </w:p>
+                          <w:p>
+                            <w:pPr>
+                              <w:rPr>
+                                <w:rFonts w:hint="eastAsia"/>
+                              </w:rPr>
+                            </w:pPr>
+                          </w:p>
                           <w:p>
                             <w:pPr>
                               <w:jc w:val="center"/>
                               <w:rPr>
+                                <w:rFonts w:hint="eastAsia"/>
                                 <w:b/>
                                 <w:i/>
                               </w:rPr>
@@ -7648,7 +7776,13 @@
                               <w:t>Figure 1</w:t>
                             </w:r>
                           </w:p>
-                          <w:p/>
+                          <w:p>
+                            <w:pPr>
+                              <w:rPr>
+                                <w:rFonts w:hint="eastAsia"/>
+                              </w:rPr>
+                            </w:pPr>
+                          </w:p>
                         </w:txbxContent>
                       </wps:txbx>
                       <wps:bodyPr rot="0" spcFirstLastPara="0" vertOverflow="overflow" horzOverflow="overflow" vert="horz" wrap="square" lIns="91440" tIns="45720" rIns="91440" bIns="45720" numCol="1" spcCol="0" rtlCol="0" fromWordArt="0" anchor="t" anchorCtr="0" forceAA="0" compatLnSpc="1">
@@ -7690,9 +7824,9 @@
                         <w:gridCol w:w="1953"/>
                         <w:gridCol w:w="1064"/>
                         <w:gridCol w:w="1440"/>
-                        <w:gridCol w:w="1596"/>
+                        <w:gridCol w:w="1684"/>
                         <w:gridCol w:w="1440"/>
-                        <w:gridCol w:w="1440"/>
+                        <w:gridCol w:w="1457"/>
                       </w:tblGrid>
                       <w:tr>
                         <w:trPr>
@@ -14433,12 +14567,25 @@
                         </w:tc>
                       </w:tr>
                     </w:tbl>
-                    <w:p/>
-                    <w:p/>
+                    <w:p>
+                      <w:pPr>
+                        <w:rPr>
+                          <w:rFonts w:hint="eastAsia"/>
+                        </w:rPr>
+                      </w:pPr>
+                    </w:p>
+                    <w:p>
+                      <w:pPr>
+                        <w:rPr>
+                          <w:rFonts w:hint="eastAsia"/>
+                        </w:rPr>
+                      </w:pPr>
+                    </w:p>
                     <w:p>
                       <w:pPr>
                         <w:jc w:val="center"/>
                         <w:rPr>
+                          <w:rFonts w:hint="eastAsia"/>
                           <w:b/>
                           <w:i/>
                         </w:rPr>
@@ -14451,7 +14598,13 @@
                         <w:t>Figure 1</w:t>
                       </w:r>
                     </w:p>
-                    <w:p/>
+                    <w:p>
+                      <w:pPr>
+                        <w:rPr>
+                          <w:rFonts w:hint="eastAsia"/>
+                        </w:rPr>
+                      </w:pPr>
+                    </w:p>
                   </w:txbxContent>
                 </v:textbox>
                 <w10:wrap type="square"/>
@@ -14469,6 +14622,9 @@
       <w:pPr>
         <w:spacing w:line="480" w:lineRule="auto"/>
         <w:ind w:firstLine="720"/>
+        <w:rPr>
+          <w:rFonts w:hint="eastAsia"/>
+        </w:rPr>
       </w:pPr>
       <w:r>
         <w:rPr>
@@ -15076,11 +15232,18 @@
                               </w:tc>
                             </w:tr>
                           </w:tbl>
-                          <w:p/>
+                          <w:p>
+                            <w:pPr>
+                              <w:rPr>
+                                <w:rFonts w:hint="eastAsia"/>
+                              </w:rPr>
+                            </w:pPr>
+                          </w:p>
                           <w:p>
                             <w:pPr>
                               <w:jc w:val="center"/>
                               <w:rPr>
+                                <w:rFonts w:hint="eastAsia"/>
                                 <w:b/>
                                 <w:i/>
                               </w:rPr>
@@ -15093,7 +15256,13 @@
                               <w:t>Figure 2</w:t>
                             </w:r>
                           </w:p>
-                          <w:p/>
+                          <w:p>
+                            <w:pPr>
+                              <w:rPr>
+                                <w:rFonts w:hint="eastAsia"/>
+                              </w:rPr>
+                            </w:pPr>
+                          </w:p>
                         </w:txbxContent>
                       </wps:txbx>
                       <wps:bodyPr rot="0" spcFirstLastPara="0" vertOverflow="overflow" horzOverflow="overflow" vert="horz" wrap="square" lIns="91440" tIns="45720" rIns="91440" bIns="45720" numCol="1" spcCol="0" rtlCol="0" fromWordArt="0" anchor="t" anchorCtr="0" forceAA="0" compatLnSpc="1">
@@ -15665,11 +15834,18 @@
                         </w:tc>
                       </w:tr>
                     </w:tbl>
-                    <w:p/>
+                    <w:p>
+                      <w:pPr>
+                        <w:rPr>
+                          <w:rFonts w:hint="eastAsia"/>
+                        </w:rPr>
+                      </w:pPr>
+                    </w:p>
                     <w:p>
                       <w:pPr>
                         <w:jc w:val="center"/>
                         <w:rPr>
+                          <w:rFonts w:hint="eastAsia"/>
                           <w:b/>
                           <w:i/>
                         </w:rPr>
@@ -15682,7 +15858,13 @@
                         <w:t>Figure 2</w:t>
                       </w:r>
                     </w:p>
-                    <w:p/>
+                    <w:p>
+                      <w:pPr>
+                        <w:rPr>
+                          <w:rFonts w:hint="eastAsia"/>
+                        </w:rPr>
+                      </w:pPr>
+                    </w:p>
                   </w:txbxContent>
                 </v:textbox>
                 <w10:wrap type="square"/>
@@ -15696,6 +15878,9 @@
       <w:pPr>
         <w:spacing w:line="480" w:lineRule="auto"/>
         <w:ind w:firstLine="720"/>
+        <w:rPr>
+          <w:rFonts w:hint="eastAsia"/>
+        </w:rPr>
       </w:pPr>
       <w:r>
         <w:t>Taking all of the results into consideration</w:t>
@@ -15710,28 +15895,97 @@
         <w:t xml:space="preserve">  T</w:t>
       </w:r>
       <w:r>
-        <w:t>here are many reasons as to why these devices performed the way that they did, and why they all seemed to perform the same way for each user.</w:t>
+        <w:t xml:space="preserve">here are many </w:t>
+      </w:r>
+      <w:ins w:id="6" w:author="John David N. Dionisio" w:date="2013-10-06T22:56:00Z">
+        <w:r>
+          <w:t xml:space="preserve">possible </w:t>
+        </w:r>
+      </w:ins>
+      <w:r>
+        <w:t>reasons as to why these devices performed the way that they did, and why they all seemed to perform the same way for each user.</w:t>
       </w:r>
       <w:r>
-        <w:t xml:space="preserve">  First of all, the TI-83 calculator is very common amongst college students, and therefore many people that we tested have had extensive use with the device.  The combination of the TI-83s memorability and the user’s familiarity with the device </w:t>
+        <w:t xml:space="preserve">  First of all, the TI-83 calculator is very common amongst college students, and therefore many people that we tested have had extensive use with the device.  The combination of the TI-83s </w:t>
+      </w:r>
+      <w:commentRangeStart w:id="7"/>
+      <w:r>
+        <w:t xml:space="preserve">memorability </w:t>
+      </w:r>
+      <w:commentRangeEnd w:id="7"/>
+      <w:r>
+        <w:rPr>
+          <w:rStyle w:val="CommentReference"/>
+        </w:rPr>
+        <w:commentReference w:id="7"/>
       </w:r>
       <w:r>
-        <w:t>most likely had an influence on the results.  Most of the test subjects were either not aware of the existence of the built in MacBook calculator or rarely use it.  Most of them have used Google before but not extensively.  These matchup with out results, implying that familiarity with and memorability of a certain device can have drastic influences over how efficient a device can be to a particular user.</w:t>
+        <w:t xml:space="preserve">and the user’s familiarity with the device </w:t>
+      </w:r>
+      <w:r>
+        <w:t>most likely had an influence on the results.  Most of the test subjects were either not aware of the existence of the built in MacBook calculator or rarely use it.  Most of them have used Google before but not extensively.  These match</w:t>
+      </w:r>
+      <w:ins w:id="8" w:author="John David N. Dionisio" w:date="2013-10-06T22:57:00Z">
+        <w:r>
+          <w:t xml:space="preserve"> </w:t>
+        </w:r>
+      </w:ins>
+      <w:r>
+        <w:t>up with ou</w:t>
+      </w:r>
+      <w:del w:id="9" w:author="John David N. Dionisio" w:date="2013-10-06T22:58:00Z">
+        <w:r>
+          <w:delText>t</w:delText>
+        </w:r>
+      </w:del>
+      <w:ins w:id="10" w:author="John David N. Dionisio" w:date="2013-10-06T22:58:00Z">
+        <w:r>
+          <w:t>r</w:t>
+        </w:r>
+      </w:ins>
+      <w:r>
+        <w:t xml:space="preserve"> results, implying that </w:t>
+      </w:r>
+      <w:commentRangeStart w:id="11"/>
+      <w:r>
+        <w:t>familiarity with and memorability of a certain device can have drastic influences over how efficient a device can be to a particular user</w:t>
+      </w:r>
+      <w:commentRangeEnd w:id="11"/>
+      <w:r>
+        <w:rPr>
+          <w:rStyle w:val="CommentReference"/>
+        </w:rPr>
+        <w:commentReference w:id="11"/>
+      </w:r>
+      <w:r>
+        <w:t>.</w:t>
       </w:r>
     </w:p>
     <w:p>
       <w:pPr>
         <w:spacing w:line="480" w:lineRule="auto"/>
         <w:ind w:firstLine="720"/>
+        <w:rPr>
+          <w:rFonts w:hint="eastAsia"/>
+        </w:rPr>
       </w:pPr>
       <w:r>
         <w:t>Another aspect of each device that may have affected its performance was the means of entering the data into the device.  Both the Google and MacBook calculators were controlled by a mouse and keyboard, whereas the TI-83 was controlled by the users fingers.  Fitt’s Law</w:t>
       </w:r>
+      <w:ins w:id="12" w:author="John David N. Dionisio" w:date="2013-10-06T22:59:00Z">
+        <w:r>
+          <w:t xml:space="preserve"> </w:t>
+        </w:r>
+      </w:ins>
       <w:r>
         <w:t>(figure 3)</w:t>
       </w:r>
       <w:r>
-        <w:t xml:space="preserve"> applies directly to this distinction.  The shorter distance between the user and the object, the easier it is to interact with the interface.  When using the two calculators on the computer the user had to drag the mouse around the screen to hit each button that they needed.  When using the TI-83 the user’s fingers had to move a considerably smaller distance to hit each button.  Because of this, the time it took to perform each task was decreased.  This may</w:t>
+        <w:t xml:space="preserve"> applies directly to this distinction.  The shorter distance between the user and the object, the easier it is to interact with the interface.  When using the two calculators on the computer the user had to drag the mouse around the screen to hit each button that they needed.  When using the TI-83 the user’s fingers had to move a considerably smaller distance to hit each button.  Because of this, the time it took to perform each task was decreased.  </w:t>
+      </w:r>
+      <w:commentRangeStart w:id="13"/>
+      <w:r>
+        <w:t>This may</w:t>
       </w:r>
       <w:r>
         <w:t xml:space="preserve"> have contributed to the high e</w:t>
@@ -15742,10 +15996,20 @@
       <w:r>
         <w:t>s that the TI-83 scored (over twice as fast as the other two devices).</w:t>
       </w:r>
+      <w:commentRangeEnd w:id="13"/>
+      <w:r>
+        <w:rPr>
+          <w:rStyle w:val="CommentReference"/>
+        </w:rPr>
+        <w:commentReference w:id="13"/>
+      </w:r>
     </w:p>
     <w:p>
       <w:pPr>
         <w:spacing w:line="480" w:lineRule="auto"/>
+        <w:rPr>
+          <w:rFonts w:hint="eastAsia"/>
+        </w:rPr>
       </w:pPr>
       <w:r>
         <w:rPr>
@@ -15818,6 +16082,11 @@
                             </w:pPr>
                           </w:p>
                           <w:p>
+                            <w:pPr>
+                              <w:rPr>
+                                <w:rFonts w:hint="eastAsia"/>
+                              </w:rPr>
+                            </w:pPr>
                             <w:r>
                               <w:rPr>
                                 <w:rFonts w:ascii="Times" w:eastAsia="Times New Roman" w:hAnsi="Times" w:cs="Times New Roman"/>
@@ -15844,7 +16113,7 @@
                                           </pic:cNvPicPr>
                                         </pic:nvPicPr>
                                         <pic:blipFill>
-                                          <a:blip r:embed="rId8">
+                                          <a:blip r:embed="rId9">
                                             <a:extLst>
                                               <a:ext uri="{28A0092B-C50C-407E-A947-70E740481C1C}">
                                                 <a14:useLocalDpi xmlns:a14="http://schemas.microsoft.com/office/drawing/2010/main" val="0"/>
@@ -15932,7 +16201,7 @@
                                     </pic:cNvPicPr>
                                   </pic:nvPicPr>
                                   <pic:blipFill>
-                                    <a:blip r:embed="rId9">
+                                    <a:blip r:embed="rId10">
                                       <a:extLst>
                                         <a:ext uri="{28A0092B-C50C-407E-A947-70E740481C1C}">
                                           <a14:useLocalDpi xmlns:a14="http://schemas.microsoft.com/office/drawing/2010/main" val="0"/>
@@ -15976,16 +16245,25 @@
     <w:p>
       <w:pPr>
         <w:spacing w:line="480" w:lineRule="auto"/>
+        <w:rPr>
+          <w:rFonts w:hint="eastAsia"/>
+        </w:rPr>
       </w:pPr>
     </w:p>
     <w:p>
       <w:pPr>
         <w:spacing w:line="480" w:lineRule="auto"/>
+        <w:rPr>
+          <w:rFonts w:hint="eastAsia"/>
+        </w:rPr>
       </w:pPr>
     </w:p>
     <w:p>
       <w:pPr>
         <w:spacing w:line="480" w:lineRule="auto"/>
+        <w:rPr>
+          <w:rFonts w:hint="eastAsia"/>
+        </w:rPr>
       </w:pPr>
       <w:r>
         <w:rPr>
@@ -16051,6 +16329,7 @@
                             <w:pPr>
                               <w:jc w:val="center"/>
                               <w:rPr>
+                                <w:rFonts w:hint="eastAsia"/>
                                 <w:b/>
                                 <w:i/>
                               </w:rPr>
@@ -16117,6 +16396,9 @@
       <w:pPr>
         <w:spacing w:line="480" w:lineRule="auto"/>
         <w:ind w:firstLine="720"/>
+        <w:rPr>
+          <w:rFonts w:hint="eastAsia"/>
+        </w:rPr>
       </w:pPr>
       <w:r>
         <w:t>Another aspect that majorly affected how well the user’s performed the tasks was the way that the calculator</w:t>
@@ -16131,13 +16413,25 @@
         <w:t>For the trigonometric problems t</w:t>
       </w:r>
       <w:r>
-        <w:t>he MacBook calculator however, performed differently.  For example when entering the first trigonometric problem into either the TI-83 or Google, the commands were “Sin”, “45”, “Enter/Shift”.  On the MacBook calculator however the commands had to be “45”, “Sin”.  Because of this, when the trigonometric problems came u</w:t>
+        <w:t>he MacBook calculator</w:t>
+      </w:r>
+      <w:ins w:id="14" w:author="John David N. Dionisio" w:date="2013-10-06T23:01:00Z">
+        <w:r>
+          <w:t>,</w:t>
+        </w:r>
+      </w:ins>
+      <w:r>
+        <w:t xml:space="preserve"> however, performed differently.  For example when entering the first trigonometric problem into either the TI-83 or Google, the commands were “Sin”, “45”, “Enter/Shift”.  On the MacBook calculator however the commands had to be “45”, “Sin”.  Because of this, when the trigonometric problems came u</w:t>
       </w:r>
       <w:r>
         <w:t>p, every user except for one experienced</w:t>
       </w:r>
       <w:r>
-        <w:t xml:space="preserve"> errors.  Once the users learned that this was how this specific calculator was designed to function, they could easily correct themselves and reenter the data correctly, however this lost them time and gave them errors at first.  If we had studied lea</w:t>
+        <w:t xml:space="preserve"> errors.  Once the users learned that this was how this specific calculator was designed to function, they could easily correct themselves and reenter the data correctly, however this lost them time and gave them errors at first.  </w:t>
+      </w:r>
+      <w:commentRangeStart w:id="15"/>
+      <w:r>
+        <w:t>If we had studied lea</w:t>
       </w:r>
       <w:r>
         <w:t>r</w:t>
@@ -16148,12 +16442,20 @@
       <w:r>
         <w:t>metrics.</w:t>
       </w:r>
+      <w:commentRangeEnd w:id="15"/>
+      <w:r>
+        <w:rPr>
+          <w:rStyle w:val="CommentReference"/>
+        </w:rPr>
+        <w:commentReference w:id="15"/>
+      </w:r>
     </w:p>
     <w:p>
       <w:pPr>
         <w:spacing w:line="480" w:lineRule="auto"/>
         <w:ind w:firstLine="720"/>
         <w:rPr>
+          <w:rFonts w:hint="eastAsia"/>
           <w:noProof/>
           <w:lang w:eastAsia="en-US"/>
         </w:rPr>
@@ -16219,6 +16521,11 @@
                       <wps:txbx>
                         <w:txbxContent>
                           <w:p>
+                            <w:pPr>
+                              <w:rPr>
+                                <w:rFonts w:hint="eastAsia"/>
+                              </w:rPr>
+                            </w:pPr>
                             <w:r>
                               <w:rPr>
                                 <w:noProof/>
@@ -16242,7 +16549,7 @@
                                           </pic:cNvPicPr>
                                         </pic:nvPicPr>
                                         <pic:blipFill>
-                                          <a:blip r:embed="rId10">
+                                          <a:blip r:embed="rId11">
                                             <a:extLst>
                                               <a:ext uri="{28A0092B-C50C-407E-A947-70E740481C1C}">
                                                 <a14:useLocalDpi xmlns:a14="http://schemas.microsoft.com/office/drawing/2010/main" val="0"/>
@@ -16317,7 +16624,7 @@
                                     </pic:cNvPicPr>
                                   </pic:nvPicPr>
                                   <pic:blipFill>
-                                    <a:blip r:embed="rId11">
+                                    <a:blip r:embed="rId12">
                                       <a:extLst>
                                         <a:ext uri="{28A0092B-C50C-407E-A947-70E740481C1C}">
                                           <a14:useLocalDpi xmlns:a14="http://schemas.microsoft.com/office/drawing/2010/main" val="0"/>
@@ -16376,6 +16683,7 @@
         <w:spacing w:line="480" w:lineRule="auto"/>
         <w:ind w:firstLine="720"/>
         <w:rPr>
+          <w:rFonts w:hint="eastAsia"/>
           <w:noProof/>
           <w:lang w:eastAsia="en-US"/>
         </w:rPr>
@@ -16444,6 +16752,7 @@
                             <w:pPr>
                               <w:jc w:val="center"/>
                               <w:rPr>
+                                <w:rFonts w:hint="eastAsia"/>
                                 <w:b/>
                                 <w:i/>
                               </w:rPr>
@@ -16460,6 +16769,7 @@
                             <w:pPr>
                               <w:jc w:val="center"/>
                               <w:rPr>
+                                <w:rFonts w:hint="eastAsia"/>
                                 <w:b/>
                                 <w:i/>
                               </w:rPr>
@@ -16554,6 +16864,7 @@
         <w:spacing w:line="480" w:lineRule="auto"/>
         <w:ind w:firstLine="720"/>
         <w:rPr>
+          <w:rFonts w:hint="eastAsia"/>
           <w:noProof/>
           <w:lang w:eastAsia="en-US"/>
         </w:rPr>
@@ -16619,6 +16930,11 @@
                       <wps:txbx>
                         <w:txbxContent>
                           <w:p>
+                            <w:pPr>
+                              <w:rPr>
+                                <w:rFonts w:hint="eastAsia"/>
+                              </w:rPr>
+                            </w:pPr>
                             <w:r>
                               <w:rPr>
                                 <w:noProof/>
@@ -16642,7 +16958,7 @@
                                           </pic:cNvPicPr>
                                         </pic:nvPicPr>
                                         <pic:blipFill>
-                                          <a:blip r:embed="rId12">
+                                          <a:blip r:embed="rId13">
                                             <a:extLst>
                                               <a:ext uri="{28A0092B-C50C-407E-A947-70E740481C1C}">
                                                 <a14:useLocalDpi xmlns:a14="http://schemas.microsoft.com/office/drawing/2010/main" val="0"/>
@@ -16723,7 +17039,7 @@
                                     </pic:cNvPicPr>
                                   </pic:nvPicPr>
                                   <pic:blipFill>
-                                    <a:blip r:embed="rId13">
+                                    <a:blip r:embed="rId14">
                                       <a:extLst>
                                         <a:ext uri="{28A0092B-C50C-407E-A947-70E740481C1C}">
                                           <a14:useLocalDpi xmlns:a14="http://schemas.microsoft.com/office/drawing/2010/main" val="0"/>
@@ -16768,7 +17084,22 @@
           <w:noProof/>
           <w:lang w:eastAsia="en-US"/>
         </w:rPr>
-        <w:t>Now compare this system to how the Google calculator functions.  Figure 5 shows how the entire problem remains on the screen, even after pressing enter.  In figure 6, you can see how this is very helpful for longer problems.</w:t>
+        <w:t xml:space="preserve">Now compare this system to how the Google calculator functions.  Figure 5 shows how the entire problem remains on the screen, even after pressing enter.  </w:t>
+      </w:r>
+      <w:commentRangeStart w:id="16"/>
+      <w:r>
+        <w:rPr>
+          <w:noProof/>
+          <w:lang w:eastAsia="en-US"/>
+        </w:rPr>
+        <w:t>In figure 6, you can see how this is very helpful for longer problems.</w:t>
+      </w:r>
+      <w:commentRangeEnd w:id="16"/>
+      <w:r>
+        <w:rPr>
+          <w:rStyle w:val="CommentReference"/>
+        </w:rPr>
+        <w:commentReference w:id="16"/>
       </w:r>
     </w:p>
     <w:p>
@@ -16776,6 +17107,7 @@
         <w:spacing w:line="480" w:lineRule="auto"/>
         <w:ind w:firstLine="720"/>
         <w:rPr>
+          <w:rFonts w:hint="eastAsia"/>
           <w:noProof/>
           <w:lang w:eastAsia="en-US"/>
         </w:rPr>
@@ -16786,6 +17118,7 @@
         <w:spacing w:line="480" w:lineRule="auto"/>
         <w:ind w:firstLine="720"/>
         <w:rPr>
+          <w:rFonts w:hint="eastAsia"/>
           <w:noProof/>
           <w:lang w:eastAsia="en-US"/>
         </w:rPr>
@@ -16796,6 +17129,7 @@
         <w:spacing w:line="480" w:lineRule="auto"/>
         <w:ind w:firstLine="720"/>
         <w:rPr>
+          <w:rFonts w:hint="eastAsia"/>
           <w:noProof/>
           <w:lang w:eastAsia="en-US"/>
         </w:rPr>
@@ -16806,6 +17140,7 @@
         <w:spacing w:line="480" w:lineRule="auto"/>
         <w:ind w:firstLine="720"/>
         <w:rPr>
+          <w:rFonts w:hint="eastAsia"/>
           <w:noProof/>
           <w:lang w:eastAsia="en-US"/>
         </w:rPr>
@@ -16816,6 +17151,7 @@
         <w:spacing w:line="480" w:lineRule="auto"/>
         <w:ind w:firstLine="720"/>
         <w:rPr>
+          <w:rFonts w:hint="eastAsia"/>
           <w:noProof/>
           <w:lang w:eastAsia="en-US"/>
         </w:rPr>
@@ -16826,6 +17162,7 @@
         <w:spacing w:line="480" w:lineRule="auto"/>
         <w:ind w:firstLine="720"/>
         <w:rPr>
+          <w:rFonts w:hint="eastAsia"/>
           <w:noProof/>
           <w:lang w:eastAsia="en-US"/>
         </w:rPr>
@@ -16836,6 +17173,7 @@
         <w:spacing w:line="480" w:lineRule="auto"/>
         <w:ind w:firstLine="720"/>
         <w:rPr>
+          <w:rFonts w:hint="eastAsia"/>
           <w:noProof/>
           <w:lang w:eastAsia="en-US"/>
         </w:rPr>
@@ -16846,6 +17184,7 @@
         <w:spacing w:line="480" w:lineRule="auto"/>
         <w:ind w:firstLine="720"/>
         <w:rPr>
+          <w:rFonts w:hint="eastAsia"/>
           <w:noProof/>
           <w:lang w:eastAsia="en-US"/>
         </w:rPr>
@@ -16856,6 +17195,7 @@
         <w:spacing w:line="480" w:lineRule="auto"/>
         <w:ind w:firstLine="720"/>
         <w:rPr>
+          <w:rFonts w:hint="eastAsia"/>
           <w:noProof/>
           <w:lang w:eastAsia="en-US"/>
         </w:rPr>
@@ -16866,6 +17206,7 @@
         <w:spacing w:line="480" w:lineRule="auto"/>
         <w:ind w:firstLine="720"/>
         <w:rPr>
+          <w:rFonts w:hint="eastAsia"/>
           <w:noProof/>
           <w:lang w:eastAsia="en-US"/>
         </w:rPr>
@@ -16876,6 +17217,7 @@
         <w:spacing w:line="480" w:lineRule="auto"/>
         <w:ind w:firstLine="720"/>
         <w:rPr>
+          <w:rFonts w:hint="eastAsia"/>
           <w:noProof/>
           <w:lang w:eastAsia="en-US"/>
         </w:rPr>
@@ -16944,6 +17286,7 @@
                             <w:pPr>
                               <w:jc w:val="center"/>
                               <w:rPr>
+                                <w:rFonts w:hint="eastAsia"/>
                                 <w:b/>
                                 <w:i/>
                               </w:rPr>
@@ -17005,6 +17348,7 @@
         <w:spacing w:line="480" w:lineRule="auto"/>
         <w:ind w:firstLine="720"/>
         <w:rPr>
+          <w:rFonts w:hint="eastAsia"/>
           <w:noProof/>
           <w:lang w:eastAsia="en-US"/>
         </w:rPr>
@@ -17070,6 +17414,11 @@
                       <wps:txbx>
                         <w:txbxContent>
                           <w:p>
+                            <w:pPr>
+                              <w:rPr>
+                                <w:rFonts w:hint="eastAsia"/>
+                              </w:rPr>
+                            </w:pPr>
                             <w:r>
                               <w:rPr>
                                 <w:noProof/>
@@ -17093,7 +17442,7 @@
                                           </pic:cNvPicPr>
                                         </pic:nvPicPr>
                                         <pic:blipFill>
-                                          <a:blip r:embed="rId14">
+                                          <a:blip r:embed="rId15">
                                             <a:extLst>
                                               <a:ext uri="{28A0092B-C50C-407E-A947-70E740481C1C}">
                                                 <a14:useLocalDpi xmlns:a14="http://schemas.microsoft.com/office/drawing/2010/main" val="0"/>
@@ -17168,7 +17517,7 @@
                                     </pic:cNvPicPr>
                                   </pic:nvPicPr>
                                   <pic:blipFill>
-                                    <a:blip r:embed="rId15">
+                                    <a:blip r:embed="rId16">
                                       <a:extLst>
                                         <a:ext uri="{28A0092B-C50C-407E-A947-70E740481C1C}">
                                           <a14:useLocalDpi xmlns:a14="http://schemas.microsoft.com/office/drawing/2010/main" val="0"/>
@@ -17214,6 +17563,7 @@
         <w:spacing w:line="480" w:lineRule="auto"/>
         <w:ind w:firstLine="720"/>
         <w:rPr>
+          <w:rFonts w:hint="eastAsia"/>
           <w:noProof/>
           <w:lang w:eastAsia="en-US"/>
         </w:rPr>
@@ -17224,6 +17574,7 @@
         <w:spacing w:line="480" w:lineRule="auto"/>
         <w:ind w:firstLine="720"/>
         <w:rPr>
+          <w:rFonts w:hint="eastAsia"/>
           <w:noProof/>
           <w:lang w:eastAsia="en-US"/>
         </w:rPr>
@@ -17234,6 +17585,7 @@
         <w:spacing w:line="480" w:lineRule="auto"/>
         <w:ind w:firstLine="720"/>
         <w:rPr>
+          <w:rFonts w:hint="eastAsia"/>
           <w:noProof/>
           <w:lang w:eastAsia="en-US"/>
         </w:rPr>
@@ -17244,6 +17596,7 @@
         <w:spacing w:line="480" w:lineRule="auto"/>
         <w:ind w:firstLine="720"/>
         <w:rPr>
+          <w:rFonts w:hint="eastAsia"/>
           <w:noProof/>
           <w:lang w:eastAsia="en-US"/>
         </w:rPr>
@@ -17254,6 +17607,7 @@
         <w:spacing w:line="480" w:lineRule="auto"/>
         <w:ind w:firstLine="720"/>
         <w:rPr>
+          <w:rFonts w:hint="eastAsia"/>
           <w:noProof/>
           <w:lang w:eastAsia="en-US"/>
         </w:rPr>
@@ -17264,6 +17618,7 @@
         <w:spacing w:line="480" w:lineRule="auto"/>
         <w:ind w:firstLine="720"/>
         <w:rPr>
+          <w:rFonts w:hint="eastAsia"/>
           <w:noProof/>
           <w:lang w:eastAsia="en-US"/>
         </w:rPr>
@@ -17274,6 +17629,7 @@
         <w:spacing w:line="480" w:lineRule="auto"/>
         <w:ind w:firstLine="720"/>
         <w:rPr>
+          <w:rFonts w:hint="eastAsia"/>
           <w:noProof/>
           <w:lang w:eastAsia="en-US"/>
         </w:rPr>
@@ -17284,6 +17640,7 @@
         <w:spacing w:line="480" w:lineRule="auto"/>
         <w:ind w:firstLine="720"/>
         <w:rPr>
+          <w:rFonts w:hint="eastAsia"/>
           <w:noProof/>
           <w:lang w:eastAsia="en-US"/>
         </w:rPr>
@@ -17352,6 +17709,7 @@
                             <w:pPr>
                               <w:jc w:val="center"/>
                               <w:rPr>
+                                <w:rFonts w:hint="eastAsia"/>
                                 <w:b/>
                                 <w:i/>
                               </w:rPr>
@@ -17413,6 +17771,7 @@
         <w:spacing w:line="480" w:lineRule="auto"/>
         <w:ind w:firstLine="720"/>
         <w:rPr>
+          <w:rFonts w:hint="eastAsia"/>
           <w:noProof/>
           <w:lang w:eastAsia="en-US"/>
         </w:rPr>
@@ -17422,7 +17781,29 @@
           <w:noProof/>
           <w:lang w:eastAsia="en-US"/>
         </w:rPr>
-        <w:t xml:space="preserve">If I were to do this experiment again, or to do a follow up test, I would increase the amount of test subjects in order to get a more accurate result of the designs of each device.  I would also like to test other usabillity metrics such as memorability.   I think that this would have interesting results on these devices.  It would be interesting to see that if memorability was tested if the </w:t>
+        <w:t xml:space="preserve">If I were to do this experiment again, or to do a follow up test, I would increase the amount of test subjects in order to get a more accurate result of the designs of each device.  I would also like to test other usabillity metrics such as </w:t>
+      </w:r>
+      <w:commentRangeStart w:id="17"/>
+      <w:r>
+        <w:rPr>
+          <w:noProof/>
+          <w:lang w:eastAsia="en-US"/>
+        </w:rPr>
+        <w:t>memorability</w:t>
+      </w:r>
+      <w:commentRangeEnd w:id="17"/>
+      <w:r>
+        <w:rPr>
+          <w:rStyle w:val="CommentReference"/>
+        </w:rPr>
+        <w:commentReference w:id="17"/>
+      </w:r>
+      <w:r>
+        <w:rPr>
+          <w:noProof/>
+          <w:lang w:eastAsia="en-US"/>
+        </w:rPr>
+        <w:t xml:space="preserve">.   I think that this would have interesting results on these devices.  It would be interesting to see that if memorability was tested if the </w:t>
       </w:r>
       <w:r>
         <w:rPr>
@@ -17437,14 +17818,15 @@
         <w:spacing w:line="480" w:lineRule="auto"/>
         <w:ind w:firstLine="720"/>
         <w:rPr>
+          <w:rFonts w:hint="eastAsia"/>
           <w:noProof/>
           <w:lang w:eastAsia="en-US"/>
         </w:rPr>
       </w:pPr>
     </w:p>
     <w:sectPr>
-      <w:headerReference w:type="even" r:id="rId16"/>
-      <w:headerReference w:type="default" r:id="rId17"/>
+      <w:headerReference w:type="even" r:id="rId17"/>
+      <w:headerReference w:type="default" r:id="rId18"/>
       <w:pgSz w:w="12240" w:h="15840"/>
       <w:pgMar w:top="1440" w:right="1800" w:bottom="1440" w:left="1800" w:header="720" w:footer="720" w:gutter="0"/>
       <w:cols w:space="720"/>
@@ -17453,10 +17835,219 @@
 </w:document>
 </file>
 
+<file path=word/comments.xml><?xml version="1.0" encoding="utf-8"?>
+<w:comments xmlns:wpc="http://schemas.microsoft.com/office/word/2010/wordprocessingCanvas" xmlns:mo="http://schemas.microsoft.com/office/mac/office/2008/main" xmlns:mc="http://schemas.openxmlformats.org/markup-compatibility/2006" xmlns:mv="urn:schemas-microsoft-com:mac:vml" xmlns:o="urn:schemas-microsoft-com:office:office" xmlns:r="http://schemas.openxmlformats.org/officeDocument/2006/relationships" xmlns:m="http://schemas.openxmlformats.org/officeDocument/2006/math" xmlns:v="urn:schemas-microsoft-com:vml" xmlns:wp14="http://schemas.microsoft.com/office/word/2010/wordprocessingDrawing" xmlns:wp="http://schemas.openxmlformats.org/drawingml/2006/wordprocessingDrawing" xmlns:w10="urn:schemas-microsoft-com:office:word" xmlns:w="http://schemas.openxmlformats.org/wordprocessingml/2006/main" xmlns:w14="http://schemas.microsoft.com/office/word/2010/wordml" xmlns:wpg="http://schemas.microsoft.com/office/word/2010/wordprocessingGroup" xmlns:wpi="http://schemas.microsoft.com/office/word/2010/wordprocessingInk" xmlns:wne="http://schemas.microsoft.com/office/word/2006/wordml" xmlns:wps="http://schemas.microsoft.com/office/word/2010/wordprocessingShape" mc:Ignorable="w14 wp14">
+  <w:comment w:id="1" w:author="John David N. Dionisio" w:date="2013-10-06T22:53:00Z" w:initials="JD">
+    <w:p>
+      <w:pPr>
+        <w:pStyle w:val="CommentText"/>
+      </w:pPr>
+      <w:r>
+        <w:rPr>
+          <w:rStyle w:val="CommentReference"/>
+          <w:rFonts w:hint="eastAsia"/>
+        </w:rPr>
+        <w:annotationRef/>
+      </w:r>
+      <w:r>
+        <w:t>This clause needs rephrasing.</w:t>
+      </w:r>
+    </w:p>
+  </w:comment>
+  <w:comment w:id="2" w:author="John David N. Dionisio" w:date="2013-10-06T22:55:00Z" w:initials="JD">
+    <w:p>
+      <w:pPr>
+        <w:pStyle w:val="CommentText"/>
+      </w:pPr>
+      <w:r>
+        <w:rPr>
+          <w:rStyle w:val="CommentReference"/>
+          <w:rFonts w:hint="eastAsia"/>
+        </w:rPr>
+        <w:annotationRef/>
+      </w:r>
+      <w:r>
+        <w:t>How did you accommodate the possibility that a user might be unfamiliar with a test system? (e.g., a Windows user being asked to use the Mac calculator)</w:t>
+      </w:r>
+    </w:p>
+  </w:comment>
+  <w:comment w:id="7" w:author="John David N. Dionisio" w:date="2013-10-06T22:57:00Z" w:initials="JD">
+    <w:p>
+      <w:pPr>
+        <w:pStyle w:val="CommentText"/>
+      </w:pPr>
+      <w:r>
+        <w:rPr>
+          <w:rStyle w:val="CommentReference"/>
+          <w:rFonts w:hint="eastAsia"/>
+        </w:rPr>
+        <w:annotationRef/>
+      </w:r>
+      <w:r>
+        <w:t>I don</w:t>
+      </w:r>
+      <w:r>
+        <w:rPr>
+          <w:rFonts w:hint="eastAsia"/>
+        </w:rPr>
+        <w:t>’</w:t>
+      </w:r>
+      <w:r>
+        <w:t xml:space="preserve">t think you mean </w:t>
+      </w:r>
+      <w:r>
+        <w:rPr>
+          <w:i/>
+        </w:rPr>
+        <w:t>memorability</w:t>
+      </w:r>
+      <w:r>
+        <w:t xml:space="preserve"> as a usability metric here.  Because this report hovers around that subject matter, you should use a different word.</w:t>
+      </w:r>
+    </w:p>
+  </w:comment>
+  <w:comment w:id="11" w:author="John David N. Dionisio" w:date="2013-10-06T22:59:00Z" w:initials="JD">
+    <w:p>
+      <w:pPr>
+        <w:pStyle w:val="CommentText"/>
+      </w:pPr>
+      <w:r>
+        <w:rPr>
+          <w:rStyle w:val="CommentReference"/>
+          <w:rFonts w:hint="eastAsia"/>
+        </w:rPr>
+        <w:annotationRef/>
+      </w:r>
+      <w:r>
+        <w:t>This assumption, however, defeats the purpose of measuring efficiency—this means that the TI-83 has an unfair advantage over the other two systems.  Either you had to equalize this familiarity, or your analysis for why the TI-83 fared better is off-base.</w:t>
+      </w:r>
+    </w:p>
+  </w:comment>
+  <w:comment w:id="13" w:author="John David N. Dionisio" w:date="2013-10-06T23:01:00Z" w:initials="JD">
+    <w:p>
+      <w:pPr>
+        <w:pStyle w:val="CommentText"/>
+      </w:pPr>
+      <w:r>
+        <w:rPr>
+          <w:rStyle w:val="CommentReference"/>
+          <w:rFonts w:hint="eastAsia"/>
+        </w:rPr>
+        <w:annotationRef/>
+      </w:r>
+      <w:r>
+        <w:t>This is possible, but sounds incomplete—remember that Fitts</w:t>
+      </w:r>
+      <w:r>
+        <w:rPr>
+          <w:rFonts w:hint="eastAsia"/>
+        </w:rPr>
+        <w:t>’</w:t>
+      </w:r>
+      <w:r>
+        <w:t xml:space="preserve">s Law involves </w:t>
+      </w:r>
+      <w:r>
+        <w:rPr>
+          <w:i/>
+        </w:rPr>
+        <w:t>both</w:t>
+      </w:r>
+      <w:r>
+        <w:t xml:space="preserve"> size and distance.  You address distance but not size—was that a factor?</w:t>
+      </w:r>
+    </w:p>
+  </w:comment>
+  <w:comment w:id="15" w:author="John David N. Dionisio" w:date="2013-10-06T23:03:00Z" w:initials="JD">
+    <w:p>
+      <w:pPr>
+        <w:pStyle w:val="CommentText"/>
+      </w:pPr>
+      <w:r>
+        <w:rPr>
+          <w:rStyle w:val="CommentReference"/>
+          <w:rFonts w:hint="eastAsia"/>
+        </w:rPr>
+        <w:annotationRef/>
+      </w:r>
+      <w:r>
+        <w:t xml:space="preserve">This implies that </w:t>
+      </w:r>
+      <w:r>
+        <w:rPr>
+          <w:rFonts w:hint="eastAsia"/>
+        </w:rPr>
+        <w:t>unfamiliarity</w:t>
+      </w:r>
+      <w:r>
+        <w:t xml:space="preserve"> might well have been a factor in the usability results—not appropriate if you are measuring efficiency.</w:t>
+      </w:r>
+    </w:p>
+  </w:comment>
+  <w:comment w:id="16" w:author="John David N. Dionisio" w:date="2013-10-06T23:06:00Z" w:initials="JD">
+    <w:p>
+      <w:pPr>
+        <w:pStyle w:val="CommentText"/>
+      </w:pPr>
+      <w:r>
+        <w:rPr>
+          <w:rStyle w:val="CommentReference"/>
+          <w:rFonts w:hint="eastAsia"/>
+        </w:rPr>
+        <w:annotationRef/>
+      </w:r>
+      <w:r>
+        <w:t xml:space="preserve">This segment is well-done in terms of the way illustrations were used to convey your point.  What is missing is the interaction design </w:t>
+      </w:r>
+      <w:r>
+        <w:rPr>
+          <w:i/>
+        </w:rPr>
+        <w:t>vocabulary</w:t>
+      </w:r>
+      <w:r>
+        <w:t xml:space="preserve"> for talking about this situation.  Does this observation map to a principle?  Theory?  Interaction style?  Mental models?  You heuristic analysis brings up some decent points (despite the occasional loophole), but with the exception of Fitts</w:t>
+      </w:r>
+      <w:r>
+        <w:rPr>
+          <w:rFonts w:hint="eastAsia"/>
+        </w:rPr>
+        <w:t>’</w:t>
+      </w:r>
+      <w:r>
+        <w:t>s Law, those points are not clearly mapped to the concepts seen in class.  You need that mapping in order to demonstrate your understanding of the course material so far.</w:t>
+      </w:r>
+    </w:p>
+  </w:comment>
+  <w:comment w:id="17" w:author="John David N. Dionisio" w:date="2013-10-06T23:09:00Z" w:initials="JD">
+    <w:p>
+      <w:pPr>
+        <w:pStyle w:val="CommentText"/>
+      </w:pPr>
+      <w:r>
+        <w:rPr>
+          <w:rStyle w:val="CommentReference"/>
+          <w:rFonts w:hint="eastAsia"/>
+        </w:rPr>
+        <w:annotationRef/>
+      </w:r>
+      <w:r>
+        <w:t>This is certainly an interesting idea.  But before jumping to this, you might also want to address the role that unfamiliarity might have played in skewing the efficiency (and possibly error) metrics</w:t>
+      </w:r>
+    </w:p>
+  </w:comment>
+</w:comments>
+</file>
+
 <file path=word/endnotes.xml><?xml version="1.0" encoding="utf-8"?>
 <w:endnotes xmlns:wpc="http://schemas.microsoft.com/office/word/2010/wordprocessingCanvas" xmlns:mo="http://schemas.microsoft.com/office/mac/office/2008/main" xmlns:mc="http://schemas.openxmlformats.org/markup-compatibility/2006" xmlns:mv="urn:schemas-microsoft-com:mac:vml" xmlns:o="urn:schemas-microsoft-com:office:office" xmlns:r="http://schemas.openxmlformats.org/officeDocument/2006/relationships" xmlns:m="http://schemas.openxmlformats.org/officeDocument/2006/math" xmlns:v="urn:schemas-microsoft-com:vml" xmlns:wp14="http://schemas.microsoft.com/office/word/2010/wordprocessingDrawing" xmlns:wp="http://schemas.openxmlformats.org/drawingml/2006/wordprocessingDrawing" xmlns:w10="urn:schemas-microsoft-com:office:word" xmlns:w="http://schemas.openxmlformats.org/wordprocessingml/2006/main" xmlns:w14="http://schemas.microsoft.com/office/word/2010/wordml" xmlns:wpg="http://schemas.microsoft.com/office/word/2010/wordprocessingGroup" xmlns:wpi="http://schemas.microsoft.com/office/word/2010/wordprocessingInk" xmlns:wne="http://schemas.microsoft.com/office/word/2006/wordml" xmlns:wps="http://schemas.microsoft.com/office/word/2010/wordprocessingShape" mc:Ignorable="w14 wp14">
   <w:endnote w:type="separator" w:id="-1">
     <w:p>
+      <w:pPr>
+        <w:rPr>
+          <w:rFonts w:hint="eastAsia"/>
+        </w:rPr>
+      </w:pPr>
       <w:r>
         <w:separator/>
       </w:r>
@@ -17464,6 +18055,11 @@
   </w:endnote>
   <w:endnote w:type="continuationSeparator" w:id="0">
     <w:p>
+      <w:pPr>
+        <w:rPr>
+          <w:rFonts w:hint="eastAsia"/>
+        </w:rPr>
+      </w:pPr>
       <w:r>
         <w:continuationSeparator/>
       </w:r>
@@ -17476,6 +18072,11 @@
 <w:footnotes xmlns:wpc="http://schemas.microsoft.com/office/word/2010/wordprocessingCanvas" xmlns:mo="http://schemas.microsoft.com/office/mac/office/2008/main" xmlns:mc="http://schemas.openxmlformats.org/markup-compatibility/2006" xmlns:mv="urn:schemas-microsoft-com:mac:vml" xmlns:o="urn:schemas-microsoft-com:office:office" xmlns:r="http://schemas.openxmlformats.org/officeDocument/2006/relationships" xmlns:m="http://schemas.openxmlformats.org/officeDocument/2006/math" xmlns:v="urn:schemas-microsoft-com:vml" xmlns:wp14="http://schemas.microsoft.com/office/word/2010/wordprocessingDrawing" xmlns:wp="http://schemas.openxmlformats.org/drawingml/2006/wordprocessingDrawing" xmlns:w10="urn:schemas-microsoft-com:office:word" xmlns:w="http://schemas.openxmlformats.org/wordprocessingml/2006/main" xmlns:w14="http://schemas.microsoft.com/office/word/2010/wordml" xmlns:wpg="http://schemas.microsoft.com/office/word/2010/wordprocessingGroup" xmlns:wpi="http://schemas.microsoft.com/office/word/2010/wordprocessingInk" xmlns:wne="http://schemas.microsoft.com/office/word/2006/wordml" xmlns:wps="http://schemas.microsoft.com/office/word/2010/wordprocessingShape" mc:Ignorable="w14 wp14">
   <w:footnote w:type="separator" w:id="-1">
     <w:p>
+      <w:pPr>
+        <w:rPr>
+          <w:rFonts w:hint="eastAsia"/>
+        </w:rPr>
+      </w:pPr>
       <w:r>
         <w:separator/>
       </w:r>
@@ -17483,6 +18084,11 @@
   </w:footnote>
   <w:footnote w:type="continuationSeparator" w:id="0">
     <w:p>
+      <w:pPr>
+        <w:rPr>
+          <w:rFonts w:hint="eastAsia"/>
+        </w:rPr>
+      </w:pPr>
       <w:r>
         <w:continuationSeparator/>
       </w:r>
@@ -17499,6 +18105,7 @@
       <w:framePr w:wrap="around" w:vAnchor="text" w:hAnchor="margin" w:xAlign="right" w:y="1"/>
       <w:rPr>
         <w:rStyle w:val="PageNumber"/>
+        <w:rFonts w:hint="eastAsia"/>
       </w:rPr>
     </w:pPr>
     <w:r>
@@ -17524,6 +18131,9 @@
     <w:pPr>
       <w:pStyle w:val="Header"/>
       <w:ind w:right="360"/>
+      <w:rPr>
+        <w:rFonts w:hint="eastAsia"/>
+      </w:rPr>
     </w:pPr>
   </w:p>
 </w:hdr>
@@ -17537,6 +18147,7 @@
       <w:framePr w:wrap="around" w:vAnchor="text" w:hAnchor="margin" w:xAlign="right" w:y="1"/>
       <w:rPr>
         <w:rStyle w:val="PageNumber"/>
+        <w:rFonts w:hint="eastAsia"/>
       </w:rPr>
     </w:pPr>
     <w:r>
@@ -17560,6 +18171,7 @@
     <w:r>
       <w:rPr>
         <w:rStyle w:val="PageNumber"/>
+        <w:rFonts w:hint="eastAsia"/>
         <w:noProof/>
       </w:rPr>
       <w:t>1</w:t>
@@ -17576,6 +18188,9 @@
       <w:pStyle w:val="Header"/>
       <w:ind w:right="360"/>
       <w:jc w:val="right"/>
+      <w:rPr>
+        <w:rFonts w:hint="eastAsia"/>
+      </w:rPr>
     </w:pPr>
     <w:r>
       <w:t>Sullivan</w:t>
@@ -18149,6 +18764,69 @@
       <w:szCs w:val="24"/>
     </w:rPr>
   </w:style>
+  <w:style w:type="character" w:styleId="CommentReference">
+    <w:name w:val="annotation reference"/>
+    <w:basedOn w:val="DefaultParagraphFont"/>
+    <w:uiPriority w:val="99"/>
+    <w:semiHidden/>
+    <w:unhideWhenUsed/>
+    <w:rsid w:val="006B51C9"/>
+    <w:rPr>
+      <w:sz w:val="18"/>
+      <w:szCs w:val="18"/>
+    </w:rPr>
+  </w:style>
+  <w:style w:type="paragraph" w:styleId="CommentText">
+    <w:name w:val="annotation text"/>
+    <w:basedOn w:val="Normal"/>
+    <w:link w:val="CommentTextChar"/>
+    <w:uiPriority w:val="99"/>
+    <w:semiHidden/>
+    <w:unhideWhenUsed/>
+    <w:rsid w:val="006B51C9"/>
+  </w:style>
+  <w:style w:type="character" w:customStyle="1" w:styleId="CommentTextChar">
+    <w:name w:val="Comment Text Char"/>
+    <w:basedOn w:val="DefaultParagraphFont"/>
+    <w:link w:val="CommentText"/>
+    <w:uiPriority w:val="99"/>
+    <w:semiHidden/>
+    <w:rsid w:val="006B51C9"/>
+    <w:rPr>
+      <w:sz w:val="24"/>
+      <w:szCs w:val="24"/>
+    </w:rPr>
+  </w:style>
+  <w:style w:type="paragraph" w:styleId="CommentSubject">
+    <w:name w:val="annotation subject"/>
+    <w:basedOn w:val="CommentText"/>
+    <w:next w:val="CommentText"/>
+    <w:link w:val="CommentSubjectChar"/>
+    <w:uiPriority w:val="99"/>
+    <w:semiHidden/>
+    <w:unhideWhenUsed/>
+    <w:rsid w:val="006B51C9"/>
+    <w:rPr>
+      <w:b/>
+      <w:bCs/>
+      <w:sz w:val="20"/>
+      <w:szCs w:val="20"/>
+    </w:rPr>
+  </w:style>
+  <w:style w:type="character" w:customStyle="1" w:styleId="CommentSubjectChar">
+    <w:name w:val="Comment Subject Char"/>
+    <w:basedOn w:val="CommentTextChar"/>
+    <w:link w:val="CommentSubject"/>
+    <w:uiPriority w:val="99"/>
+    <w:semiHidden/>
+    <w:rsid w:val="006B51C9"/>
+    <w:rPr>
+      <w:b/>
+      <w:bCs/>
+      <w:sz w:val="24"/>
+      <w:szCs w:val="24"/>
+    </w:rPr>
+  </w:style>
 </w:styles>
 </file>
 
@@ -18429,6 +19107,69 @@
     <w:uiPriority w:val="99"/>
     <w:rsid w:val="00E82C5B"/>
     <w:rPr>
+      <w:sz w:val="24"/>
+      <w:szCs w:val="24"/>
+    </w:rPr>
+  </w:style>
+  <w:style w:type="character" w:styleId="CommentReference">
+    <w:name w:val="annotation reference"/>
+    <w:basedOn w:val="DefaultParagraphFont"/>
+    <w:uiPriority w:val="99"/>
+    <w:semiHidden/>
+    <w:unhideWhenUsed/>
+    <w:rsid w:val="006B51C9"/>
+    <w:rPr>
+      <w:sz w:val="18"/>
+      <w:szCs w:val="18"/>
+    </w:rPr>
+  </w:style>
+  <w:style w:type="paragraph" w:styleId="CommentText">
+    <w:name w:val="annotation text"/>
+    <w:basedOn w:val="Normal"/>
+    <w:link w:val="CommentTextChar"/>
+    <w:uiPriority w:val="99"/>
+    <w:semiHidden/>
+    <w:unhideWhenUsed/>
+    <w:rsid w:val="006B51C9"/>
+  </w:style>
+  <w:style w:type="character" w:customStyle="1" w:styleId="CommentTextChar">
+    <w:name w:val="Comment Text Char"/>
+    <w:basedOn w:val="DefaultParagraphFont"/>
+    <w:link w:val="CommentText"/>
+    <w:uiPriority w:val="99"/>
+    <w:semiHidden/>
+    <w:rsid w:val="006B51C9"/>
+    <w:rPr>
+      <w:sz w:val="24"/>
+      <w:szCs w:val="24"/>
+    </w:rPr>
+  </w:style>
+  <w:style w:type="paragraph" w:styleId="CommentSubject">
+    <w:name w:val="annotation subject"/>
+    <w:basedOn w:val="CommentText"/>
+    <w:next w:val="CommentText"/>
+    <w:link w:val="CommentSubjectChar"/>
+    <w:uiPriority w:val="99"/>
+    <w:semiHidden/>
+    <w:unhideWhenUsed/>
+    <w:rsid w:val="006B51C9"/>
+    <w:rPr>
+      <w:b/>
+      <w:bCs/>
+      <w:sz w:val="20"/>
+      <w:szCs w:val="20"/>
+    </w:rPr>
+  </w:style>
+  <w:style w:type="character" w:customStyle="1" w:styleId="CommentSubjectChar">
+    <w:name w:val="Comment Subject Char"/>
+    <w:basedOn w:val="CommentTextChar"/>
+    <w:link w:val="CommentSubject"/>
+    <w:uiPriority w:val="99"/>
+    <w:semiHidden/>
+    <w:rsid w:val="006B51C9"/>
+    <w:rPr>
+      <w:b/>
+      <w:bCs/>
       <w:sz w:val="24"/>
       <w:szCs w:val="24"/>
     </w:rPr>

</xml_diff>